<commit_message>
CV upload with download links for external access and support groups
</commit_message>
<xml_diff>
--- a/downloads/cvs/Extras4/BBC Operations Engineer Cover Letter.docx
+++ b/downloads/cvs/Extras4/BBC Operations Engineer Cover Letter.docx
@@ -71,7 +71,6 @@
       </w:pPr>
       <w:r>
         <w:rPr>
-          <w:rFonts w:ascii="Arial" w:hAnsi="Arial"/>
           <w:b/>
           <w:bCs/>
           <w:sz w:val="32"/>
@@ -149,97 +148,27 @@
           <w:sz w:val="24"/>
           <w:szCs w:val="24"/>
         </w:rPr>
-        <w:t xml:space="preserve">Up until university, my key focus throughout college had been system administration; </w:t>
-      </w:r>
-      <w:r>
-        <w:rPr>
-          <w:rFonts w:ascii="Andale Mono" w:hAnsi="Andale Mono"/>
-          <w:b w:val="false"/>
-          <w:bCs w:val="false"/>
-          <w:sz w:val="24"/>
-          <w:szCs w:val="24"/>
-        </w:rPr>
-        <w:t xml:space="preserve">I studied </w:t>
-      </w:r>
-      <w:r>
-        <w:rPr>
-          <w:rFonts w:ascii="Andale Mono" w:hAnsi="Andale Mono"/>
-          <w:b w:val="false"/>
-          <w:bCs w:val="false"/>
-          <w:sz w:val="24"/>
-          <w:szCs w:val="24"/>
-        </w:rPr>
-        <w:t>networks, server security and maintain</w:t>
-      </w:r>
-      <w:r>
-        <w:rPr>
-          <w:rFonts w:ascii="Andale Mono" w:hAnsi="Andale Mono"/>
-          <w:b w:val="false"/>
-          <w:bCs w:val="false"/>
-          <w:sz w:val="24"/>
-          <w:szCs w:val="24"/>
-        </w:rPr>
-        <w:t>ence</w:t>
-      </w:r>
-      <w:r>
-        <w:rPr>
-          <w:rFonts w:ascii="Andale Mono" w:hAnsi="Andale Mono"/>
-          <w:b w:val="false"/>
-          <w:bCs w:val="false"/>
-          <w:sz w:val="24"/>
-          <w:szCs w:val="24"/>
-        </w:rPr>
-        <w:t xml:space="preserve"> </w:t>
-      </w:r>
-      <w:r>
-        <w:rPr>
-          <w:rFonts w:ascii="Andale Mono" w:hAnsi="Andale Mono"/>
-          <w:b w:val="false"/>
-          <w:bCs w:val="false"/>
-          <w:sz w:val="24"/>
-          <w:szCs w:val="24"/>
-        </w:rPr>
-        <w:t xml:space="preserve">of </w:t>
-      </w:r>
-      <w:r>
-        <w:rPr>
-          <w:rFonts w:ascii="Andale Mono" w:hAnsi="Andale Mono"/>
-          <w:b w:val="false"/>
-          <w:bCs w:val="false"/>
-          <w:sz w:val="24"/>
-          <w:szCs w:val="24"/>
-        </w:rPr>
-        <w:t xml:space="preserve">these systems. I wanted to branch out into AV technology and learn more about the systems that are at the core of </w:t>
-      </w:r>
-      <w:r>
-        <w:rPr>
-          <w:rFonts w:ascii="Andale Mono" w:hAnsi="Andale Mono"/>
-          <w:b w:val="false"/>
-          <w:bCs w:val="false"/>
-          <w:sz w:val="24"/>
-          <w:szCs w:val="24"/>
-        </w:rPr>
-        <w:t>AV production</w:t>
-      </w:r>
-      <w:r>
-        <w:rPr>
-          <w:rFonts w:ascii="Andale Mono" w:hAnsi="Andale Mono"/>
-          <w:b w:val="false"/>
-          <w:bCs w:val="false"/>
-          <w:sz w:val="24"/>
-          <w:szCs w:val="24"/>
-        </w:rPr>
-        <w:t xml:space="preserve">, so I decided to study Music &amp; Sound Design </w:t>
-      </w:r>
-      <w:r>
-        <w:rPr>
-          <w:rFonts w:ascii="Andale Mono" w:hAnsi="Andale Mono"/>
-          <w:b w:val="false"/>
-          <w:bCs w:val="false"/>
-          <w:sz w:val="24"/>
-          <w:szCs w:val="24"/>
-        </w:rPr>
-        <w:t xml:space="preserve">and graduated in 2025 with a 2:1. </w:t>
+        <w:t xml:space="preserve">Up until university, my key focus throughout college had been system administration; I studied networks, server security and maintainence of these systems </w:t>
+      </w:r>
+      <w:r>
+        <w:rPr>
+          <w:rFonts w:ascii="Andale Mono" w:hAnsi="Andale Mono"/>
+          <w:b w:val="false"/>
+          <w:bCs w:val="false"/>
+          <w:sz w:val="24"/>
+          <w:szCs w:val="24"/>
+        </w:rPr>
+        <w:t>thoroughly at college during my T-Level course</w:t>
+      </w:r>
+      <w:r>
+        <w:rPr>
+          <w:rFonts w:ascii="Andale Mono" w:hAnsi="Andale Mono"/>
+          <w:b w:val="false"/>
+          <w:bCs w:val="false"/>
+          <w:sz w:val="24"/>
+          <w:szCs w:val="24"/>
+        </w:rPr>
+        <w:t xml:space="preserve">. </w:t>
       </w:r>
     </w:p>
     <w:p>
@@ -263,7 +192,7 @@
           <w:sz w:val="24"/>
           <w:szCs w:val="24"/>
         </w:rPr>
-        <w:t xml:space="preserve">During my time at university, I mastered studio routing between their Dante based studios, and setting up microphones and cameras to record performances from within the control room. </w:t>
+        <w:t xml:space="preserve">I wanted to branch out into AV technology and learn more about the systems that are at the core of AV production, so I decided to study Music &amp; Sound Design and graduated in 2025 with a 2:1. </w:t>
       </w:r>
     </w:p>
     <w:p>
@@ -287,6 +216,30 @@
           <w:sz w:val="24"/>
           <w:szCs w:val="24"/>
         </w:rPr>
+        <w:t xml:space="preserve">During my time at university, I mastered studio routing between their Dante based studios, and setting up microphones and cameras to record performances from within the control room. </w:t>
+      </w:r>
+    </w:p>
+    <w:p>
+      <w:pPr>
+        <w:pStyle w:val="Heading1"/>
+        <w:spacing w:before="0" w:after="212"/>
+        <w:ind w:hanging="10" w:left="-5"/>
+        <w:rPr>
+          <w:rFonts w:ascii="Andale Mono" w:hAnsi="Andale Mono"/>
+          <w:b w:val="false"/>
+          <w:bCs w:val="false"/>
+          <w:sz w:val="24"/>
+          <w:szCs w:val="24"/>
+        </w:rPr>
+      </w:pPr>
+      <w:r>
+        <w:rPr>
+          <w:rFonts w:ascii="Andale Mono" w:hAnsi="Andale Mono"/>
+          <w:b w:val="false"/>
+          <w:bCs w:val="false"/>
+          <w:sz w:val="24"/>
+          <w:szCs w:val="24"/>
+        </w:rPr>
         <w:br/>
         <w:t>Since university, I have been working my way through Audinate’s Dante certifications, and developing my knowledge of Dante IP transmission systems. I am looking forward to completing more certifications to further my understanding of these systems.</w:t>
       </w:r>
@@ -342,7 +295,7 @@
       <w:pPr>
         <w:pStyle w:val="Normal"/>
         <w:spacing w:before="0" w:after="212"/>
-        <w:ind w:hanging="0" w:left="-5"/>
+        <w:ind w:hanging="0" w:left="-5" w:right="2862"/>
         <w:rPr>
           <w:rFonts w:ascii="Andale Mono" w:hAnsi="Andale Mono"/>
           <w:b w:val="false"/>
@@ -366,7 +319,7 @@
       <w:pPr>
         <w:pStyle w:val="Normal"/>
         <w:spacing w:before="0" w:after="212"/>
-        <w:ind w:hanging="0" w:left="-5"/>
+        <w:ind w:hanging="0" w:left="-5" w:right="2862"/>
         <w:rPr>
           <w:rFonts w:ascii="Andale Mono" w:hAnsi="Andale Mono"/>
           <w:b w:val="false"/>

</xml_diff>